<commit_message>
add all individual func for calculate probability
</commit_message>
<xml_diff>
--- a/Sol Luis Emilio - Luis Andrés - Taller 1.docx
+++ b/Sol Luis Emilio - Luis Andrés - Taller 1.docx
@@ -2225,12 +2225,14 @@
         <w:rPr>
           <w:sz w:val="16"/>
           <w:szCs w:val="16"/>
+          <w:highlight w:val="none"/>
         </w:rPr>
       </w:r>
       <w:r>
         <w:rPr>
           <w:sz w:val="16"/>
           <w:szCs w:val="16"/>
+          <w:highlight w:val="none"/>
         </w:rPr>
         <w:t xml:space="preserve">T</w:t>
       </w:r>
@@ -2393,7 +2395,16 @@
           <w:szCs w:val="16"/>
           <w:highlight w:val="none"/>
         </w:rPr>
-        <w:t xml:space="preserve">   </w:t>
+        <w:t xml:space="preserve">  </w:t>
+      </w:r>
+      <w:r>
+        <w:rPr>
+          <w:color w:val="000000" w:themeColor="text1"/>
+          <w:sz w:val="16"/>
+          <w:szCs w:val="16"/>
+          <w:highlight w:val="none"/>
+        </w:rPr>
+        <w:t xml:space="preserve"> </w:t>
       </w:r>
       <w:r>
         <w:rPr>

</xml_diff>